<commit_message>
add role/menu/role_menu and delete city_code / province_code
</commit_message>
<xml_diff>
--- a/Docs/Database.docx
+++ b/Docs/Database.docx
@@ -650,85 +650,6 @@
             <w:tcW w:w="2763" w:type="dxa"/>
           </w:tcPr>
           <w:p>
-            <w:pPr>
-              <w:rPr>
-                <w:rFonts w:hint="eastAsia" w:eastAsiaTheme="minorEastAsia"/>
-                <w:lang w:val="en-US" w:eastAsia="zh-CN"/>
-              </w:rPr>
-            </w:pPr>
-            <w:r>
-              <w:rPr>
-                <w:rFonts w:hint="eastAsia"/>
-                <w:lang w:val="en-US" w:eastAsia="zh-CN"/>
-              </w:rPr>
-              <w:t>PROVINCE_CODE</w:t>
-            </w:r>
-          </w:p>
-        </w:tc>
-        <w:tc>
-          <w:tcPr>
-            <w:tcW w:w="2763" w:type="dxa"/>
-          </w:tcPr>
-          <w:p>
-            <w:pPr>
-              <w:rPr>
-                <w:rFonts w:hint="eastAsia"/>
-                <w:lang w:val="en-US" w:eastAsia="zh-CN"/>
-              </w:rPr>
-            </w:pPr>
-            <w:r>
-              <w:rPr>
-                <w:rFonts w:hint="eastAsia"/>
-                <w:lang w:val="en-US" w:eastAsia="zh-CN"/>
-              </w:rPr>
-              <w:t>varchar(32)</w:t>
-            </w:r>
-          </w:p>
-        </w:tc>
-        <w:tc>
-          <w:tcPr>
-            <w:tcW w:w="2764" w:type="dxa"/>
-          </w:tcPr>
-          <w:p>
-            <w:pPr>
-              <w:rPr>
-                <w:rFonts w:hint="eastAsia" w:eastAsiaTheme="minorEastAsia"/>
-                <w:lang w:val="en-US" w:eastAsia="zh-CN"/>
-              </w:rPr>
-            </w:pPr>
-            <w:r>
-              <w:rPr>
-                <w:rFonts w:hint="eastAsia"/>
-                <w:lang w:val="en-US" w:eastAsia="zh-CN"/>
-              </w:rPr>
-              <w:t>省份编码</w:t>
-            </w:r>
-          </w:p>
-        </w:tc>
-      </w:tr>
-      <w:tr>
-        <w:tblPrEx>
-          <w:tblBorders>
-            <w:top w:val="single" w:color="auto" w:sz="4" w:space="0"/>
-            <w:left w:val="single" w:color="auto" w:sz="4" w:space="0"/>
-            <w:bottom w:val="single" w:color="auto" w:sz="4" w:space="0"/>
-            <w:right w:val="single" w:color="auto" w:sz="4" w:space="0"/>
-            <w:insideH w:val="single" w:color="auto" w:sz="4" w:space="0"/>
-            <w:insideV w:val="single" w:color="auto" w:sz="4" w:space="0"/>
-          </w:tblBorders>
-          <w:tblLayout w:type="fixed"/>
-          <w:tblCellMar>
-            <w:top w:w="0" w:type="dxa"/>
-            <w:left w:w="108" w:type="dxa"/>
-            <w:bottom w:w="0" w:type="dxa"/>
-            <w:right w:w="108" w:type="dxa"/>
-          </w:tblCellMar>
-        </w:tblPrEx>
-        <w:tc>
-          <w:tcPr>
-            <w:tcW w:w="2763" w:type="dxa"/>
-          </w:tcPr>
-          <w:p>
             <w:pPr/>
             <w:r>
               <w:t>P</w:t>
@@ -995,85 +916,6 @@
             <w:right w:w="108" w:type="dxa"/>
           </w:tblCellMar>
         </w:tblPrEx>
-        <w:tc>
-          <w:tcPr>
-            <w:tcW w:w="2763" w:type="dxa"/>
-          </w:tcPr>
-          <w:p>
-            <w:pPr>
-              <w:rPr>
-                <w:rFonts w:hint="eastAsia" w:eastAsiaTheme="minorEastAsia"/>
-                <w:lang w:val="en-US" w:eastAsia="zh-CN"/>
-              </w:rPr>
-            </w:pPr>
-            <w:r>
-              <w:rPr>
-                <w:rFonts w:hint="eastAsia"/>
-                <w:lang w:val="en-US" w:eastAsia="zh-CN"/>
-              </w:rPr>
-              <w:t>CITY_CODE</w:t>
-            </w:r>
-          </w:p>
-        </w:tc>
-        <w:tc>
-          <w:tcPr>
-            <w:tcW w:w="2763" w:type="dxa"/>
-          </w:tcPr>
-          <w:p>
-            <w:pPr>
-              <w:rPr>
-                <w:rFonts w:hint="eastAsia"/>
-                <w:lang w:val="en-US" w:eastAsia="zh-CN"/>
-              </w:rPr>
-            </w:pPr>
-            <w:r>
-              <w:rPr>
-                <w:rFonts w:hint="eastAsia"/>
-                <w:lang w:val="en-US" w:eastAsia="zh-CN"/>
-              </w:rPr>
-              <w:t>Varchar(32)</w:t>
-            </w:r>
-          </w:p>
-        </w:tc>
-        <w:tc>
-          <w:tcPr>
-            <w:tcW w:w="2764" w:type="dxa"/>
-          </w:tcPr>
-          <w:p>
-            <w:pPr>
-              <w:rPr>
-                <w:rFonts w:hint="eastAsia" w:eastAsiaTheme="minorEastAsia"/>
-                <w:lang w:val="en-US" w:eastAsia="zh-CN"/>
-              </w:rPr>
-            </w:pPr>
-            <w:r>
-              <w:rPr>
-                <w:rFonts w:hint="eastAsia"/>
-                <w:lang w:val="en-US" w:eastAsia="zh-CN"/>
-              </w:rPr>
-              <w:t>地市编码</w:t>
-            </w:r>
-          </w:p>
-        </w:tc>
-      </w:tr>
-      <w:tr>
-        <w:tblPrEx>
-          <w:tblBorders>
-            <w:top w:val="single" w:color="auto" w:sz="4" w:space="0"/>
-            <w:left w:val="single" w:color="auto" w:sz="4" w:space="0"/>
-            <w:bottom w:val="single" w:color="auto" w:sz="4" w:space="0"/>
-            <w:right w:val="single" w:color="auto" w:sz="4" w:space="0"/>
-            <w:insideH w:val="single" w:color="auto" w:sz="4" w:space="0"/>
-            <w:insideV w:val="single" w:color="auto" w:sz="4" w:space="0"/>
-          </w:tblBorders>
-          <w:tblLayout w:type="fixed"/>
-          <w:tblCellMar>
-            <w:top w:w="0" w:type="dxa"/>
-            <w:left w:w="108" w:type="dxa"/>
-            <w:bottom w:w="0" w:type="dxa"/>
-            <w:right w:w="108" w:type="dxa"/>
-          </w:tblCellMar>
-        </w:tblPrEx>
         <w:trPr>
           <w:trHeight w:val="362" w:hRule="atLeast"/>
         </w:trPr>
@@ -1214,6 +1056,15 @@
         </w:rPr>
         <w:t>obile</w:t>
       </w:r>
+      <w:r>
+        <w:rPr>
+          <w:rFonts w:hint="eastAsia"/>
+          <w:lang w:val="en-US" w:eastAsia="zh-CN"/>
+        </w:rPr>
+        <w:t xml:space="preserve"> </w:t>
+      </w:r>
+      <w:bookmarkStart w:id="0" w:name="_GoBack"/>
+      <w:bookmarkEnd w:id="0"/>
     </w:p>
     <w:tbl>
       <w:tblPr>
@@ -1555,7 +1406,7 @@
                 <w:rFonts w:hint="eastAsia"/>
                 <w:lang w:val="en-US" w:eastAsia="zh-CN"/>
               </w:rPr>
-              <w:t>地市编码</w:t>
+              <w:t>地市表主键</w:t>
             </w:r>
           </w:p>
         </w:tc>
@@ -2596,7 +2447,2049 @@
       </w:tr>
     </w:tbl>
     <w:p>
-      <w:pPr/>
+      <w:pPr>
+        <w:pStyle w:val="3"/>
+        <w:rPr>
+          <w:rFonts w:hint="eastAsia"/>
+          <w:lang w:val="en-US" w:eastAsia="zh-CN"/>
+        </w:rPr>
+      </w:pPr>
+      <w:r>
+        <w:rPr>
+          <w:rFonts w:hint="eastAsia"/>
+          <w:lang w:val="en-US" w:eastAsia="zh-CN"/>
+        </w:rPr>
+        <w:t>角色表   t_sys_role</w:t>
+      </w:r>
+    </w:p>
+    <w:tbl>
+      <w:tblPr>
+        <w:tblStyle w:val="6"/>
+        <w:tblW w:w="8359" w:type="dxa"/>
+        <w:tblInd w:w="0" w:type="dxa"/>
+        <w:tblBorders>
+          <w:top w:val="single" w:color="auto" w:sz="4" w:space="0"/>
+          <w:left w:val="single" w:color="auto" w:sz="4" w:space="0"/>
+          <w:bottom w:val="single" w:color="auto" w:sz="4" w:space="0"/>
+          <w:right w:val="single" w:color="auto" w:sz="4" w:space="0"/>
+          <w:insideH w:val="single" w:color="auto" w:sz="4" w:space="0"/>
+          <w:insideV w:val="single" w:color="auto" w:sz="4" w:space="0"/>
+        </w:tblBorders>
+        <w:tblLayout w:type="fixed"/>
+        <w:tblCellMar>
+          <w:top w:w="0" w:type="dxa"/>
+          <w:left w:w="108" w:type="dxa"/>
+          <w:bottom w:w="0" w:type="dxa"/>
+          <w:right w:w="108" w:type="dxa"/>
+        </w:tblCellMar>
+      </w:tblPr>
+      <w:tblGrid>
+        <w:gridCol w:w="2786"/>
+        <w:gridCol w:w="2786"/>
+        <w:gridCol w:w="2787"/>
+      </w:tblGrid>
+      <w:tr>
+        <w:tblPrEx>
+          <w:tblBorders>
+            <w:top w:val="single" w:color="auto" w:sz="4" w:space="0"/>
+            <w:left w:val="single" w:color="auto" w:sz="4" w:space="0"/>
+            <w:bottom w:val="single" w:color="auto" w:sz="4" w:space="0"/>
+            <w:right w:val="single" w:color="auto" w:sz="4" w:space="0"/>
+            <w:insideH w:val="single" w:color="auto" w:sz="4" w:space="0"/>
+            <w:insideV w:val="single" w:color="auto" w:sz="4" w:space="0"/>
+          </w:tblBorders>
+          <w:tblLayout w:type="fixed"/>
+          <w:tblCellMar>
+            <w:top w:w="0" w:type="dxa"/>
+            <w:left w:w="108" w:type="dxa"/>
+            <w:bottom w:w="0" w:type="dxa"/>
+            <w:right w:w="108" w:type="dxa"/>
+          </w:tblCellMar>
+        </w:tblPrEx>
+        <w:trPr>
+          <w:trHeight w:val="741" w:hRule="atLeast"/>
+        </w:trPr>
+        <w:tc>
+          <w:tcPr>
+            <w:tcW w:w="2786" w:type="dxa"/>
+            <w:shd w:val="clear" w:color="auto" w:fill="F1F1F1" w:themeFill="background1" w:themeFillShade="F2"/>
+          </w:tcPr>
+          <w:p>
+            <w:pPr>
+              <w:rPr>
+                <w:b/>
+                <w:color w:val="000000" w:themeColor="text1"/>
+                <w:sz w:val="28"/>
+                <w14:textFill>
+                  <w14:solidFill>
+                    <w14:schemeClr w14:val="tx1"/>
+                  </w14:solidFill>
+                </w14:textFill>
+              </w:rPr>
+            </w:pPr>
+            <w:r>
+              <w:rPr>
+                <w:rFonts w:hint="eastAsia"/>
+                <w:b/>
+                <w:color w:val="000000" w:themeColor="text1"/>
+                <w:sz w:val="28"/>
+                <w14:textFill>
+                  <w14:solidFill>
+                    <w14:schemeClr w14:val="tx1"/>
+                  </w14:solidFill>
+                </w14:textFill>
+              </w:rPr>
+              <w:t>字段</w:t>
+            </w:r>
+          </w:p>
+        </w:tc>
+        <w:tc>
+          <w:tcPr>
+            <w:tcW w:w="2786" w:type="dxa"/>
+            <w:shd w:val="clear" w:color="auto" w:fill="F1F1F1" w:themeFill="background1" w:themeFillShade="F2"/>
+          </w:tcPr>
+          <w:p>
+            <w:pPr>
+              <w:rPr>
+                <w:b/>
+                <w:color w:val="000000" w:themeColor="text1"/>
+                <w:sz w:val="28"/>
+                <w14:textFill>
+                  <w14:solidFill>
+                    <w14:schemeClr w14:val="tx1"/>
+                  </w14:solidFill>
+                </w14:textFill>
+              </w:rPr>
+            </w:pPr>
+            <w:r>
+              <w:rPr>
+                <w:b/>
+                <w:color w:val="000000" w:themeColor="text1"/>
+                <w:sz w:val="28"/>
+                <w14:textFill>
+                  <w14:solidFill>
+                    <w14:schemeClr w14:val="tx1"/>
+                  </w14:solidFill>
+                </w14:textFill>
+              </w:rPr>
+              <w:t>类型</w:t>
+            </w:r>
+          </w:p>
+        </w:tc>
+        <w:tc>
+          <w:tcPr>
+            <w:tcW w:w="2787" w:type="dxa"/>
+            <w:shd w:val="clear" w:color="auto" w:fill="F1F1F1" w:themeFill="background1" w:themeFillShade="F2"/>
+          </w:tcPr>
+          <w:p>
+            <w:pPr>
+              <w:rPr>
+                <w:b/>
+                <w:color w:val="000000" w:themeColor="text1"/>
+                <w:sz w:val="28"/>
+                <w14:textFill>
+                  <w14:solidFill>
+                    <w14:schemeClr w14:val="tx1"/>
+                  </w14:solidFill>
+                </w14:textFill>
+              </w:rPr>
+            </w:pPr>
+            <w:r>
+              <w:rPr>
+                <w:b/>
+                <w:color w:val="000000" w:themeColor="text1"/>
+                <w:sz w:val="28"/>
+                <w14:textFill>
+                  <w14:solidFill>
+                    <w14:schemeClr w14:val="tx1"/>
+                  </w14:solidFill>
+                </w14:textFill>
+              </w:rPr>
+              <w:t>描述</w:t>
+            </w:r>
+          </w:p>
+        </w:tc>
+      </w:tr>
+      <w:tr>
+        <w:tblPrEx>
+          <w:tblBorders>
+            <w:top w:val="single" w:color="auto" w:sz="4" w:space="0"/>
+            <w:left w:val="single" w:color="auto" w:sz="4" w:space="0"/>
+            <w:bottom w:val="single" w:color="auto" w:sz="4" w:space="0"/>
+            <w:right w:val="single" w:color="auto" w:sz="4" w:space="0"/>
+            <w:insideH w:val="single" w:color="auto" w:sz="4" w:space="0"/>
+            <w:insideV w:val="single" w:color="auto" w:sz="4" w:space="0"/>
+          </w:tblBorders>
+          <w:tblLayout w:type="fixed"/>
+          <w:tblCellMar>
+            <w:top w:w="0" w:type="dxa"/>
+            <w:left w:w="108" w:type="dxa"/>
+            <w:bottom w:w="0" w:type="dxa"/>
+            <w:right w:w="108" w:type="dxa"/>
+          </w:tblCellMar>
+        </w:tblPrEx>
+        <w:trPr>
+          <w:trHeight w:val="443" w:hRule="atLeast"/>
+        </w:trPr>
+        <w:tc>
+          <w:tcPr>
+            <w:tcW w:w="2786" w:type="dxa"/>
+          </w:tcPr>
+          <w:p>
+            <w:pPr/>
+            <w:r>
+              <w:t>I</w:t>
+            </w:r>
+            <w:r>
+              <w:rPr>
+                <w:rFonts w:hint="eastAsia"/>
+                <w:lang w:val="en-US" w:eastAsia="zh-CN"/>
+              </w:rPr>
+              <w:t>D</w:t>
+            </w:r>
+          </w:p>
+        </w:tc>
+        <w:tc>
+          <w:tcPr>
+            <w:tcW w:w="2786" w:type="dxa"/>
+          </w:tcPr>
+          <w:p>
+            <w:pPr>
+              <w:rPr>
+                <w:rFonts w:hint="eastAsia" w:eastAsiaTheme="minorEastAsia"/>
+                <w:lang w:val="en-US" w:eastAsia="zh-CN"/>
+              </w:rPr>
+            </w:pPr>
+            <w:r>
+              <w:rPr>
+                <w:rFonts w:hint="eastAsia"/>
+                <w:lang w:val="en-US" w:eastAsia="zh-CN"/>
+              </w:rPr>
+              <w:t>int</w:t>
+            </w:r>
+          </w:p>
+        </w:tc>
+        <w:tc>
+          <w:tcPr>
+            <w:tcW w:w="2787" w:type="dxa"/>
+          </w:tcPr>
+          <w:p>
+            <w:pPr/>
+            <w:r>
+              <w:rPr>
+                <w:rFonts w:hint="eastAsia"/>
+              </w:rPr>
+              <w:t>主键</w:t>
+            </w:r>
+          </w:p>
+        </w:tc>
+      </w:tr>
+      <w:tr>
+        <w:tblPrEx>
+          <w:tblBorders>
+            <w:top w:val="single" w:color="auto" w:sz="4" w:space="0"/>
+            <w:left w:val="single" w:color="auto" w:sz="4" w:space="0"/>
+            <w:bottom w:val="single" w:color="auto" w:sz="4" w:space="0"/>
+            <w:right w:val="single" w:color="auto" w:sz="4" w:space="0"/>
+            <w:insideH w:val="single" w:color="auto" w:sz="4" w:space="0"/>
+            <w:insideV w:val="single" w:color="auto" w:sz="4" w:space="0"/>
+          </w:tblBorders>
+          <w:tblLayout w:type="fixed"/>
+          <w:tblCellMar>
+            <w:top w:w="0" w:type="dxa"/>
+            <w:left w:w="108" w:type="dxa"/>
+            <w:bottom w:w="0" w:type="dxa"/>
+            <w:right w:w="108" w:type="dxa"/>
+          </w:tblCellMar>
+        </w:tblPrEx>
+        <w:trPr>
+          <w:trHeight w:val="443" w:hRule="atLeast"/>
+        </w:trPr>
+        <w:tc>
+          <w:tcPr>
+            <w:tcW w:w="2786" w:type="dxa"/>
+          </w:tcPr>
+          <w:p>
+            <w:pPr>
+              <w:rPr>
+                <w:rFonts w:hint="eastAsia" w:eastAsiaTheme="minorEastAsia"/>
+                <w:lang w:val="en-US" w:eastAsia="zh-CN"/>
+              </w:rPr>
+            </w:pPr>
+            <w:r>
+              <w:rPr>
+                <w:rFonts w:hint="eastAsia"/>
+                <w:lang w:val="en-US" w:eastAsia="zh-CN"/>
+              </w:rPr>
+              <w:t>ROLE_CODE</w:t>
+            </w:r>
+          </w:p>
+        </w:tc>
+        <w:tc>
+          <w:tcPr>
+            <w:tcW w:w="2786" w:type="dxa"/>
+          </w:tcPr>
+          <w:p>
+            <w:pPr>
+              <w:rPr>
+                <w:rFonts w:hint="eastAsia"/>
+                <w:lang w:val="en-US" w:eastAsia="zh-CN"/>
+              </w:rPr>
+            </w:pPr>
+            <w:r>
+              <w:rPr>
+                <w:rFonts w:hint="eastAsia"/>
+                <w:lang w:val="en-US" w:eastAsia="zh-CN"/>
+              </w:rPr>
+              <w:t>Varchar(32)</w:t>
+            </w:r>
+          </w:p>
+        </w:tc>
+        <w:tc>
+          <w:tcPr>
+            <w:tcW w:w="2787" w:type="dxa"/>
+          </w:tcPr>
+          <w:p>
+            <w:pPr>
+              <w:rPr>
+                <w:rFonts w:hint="eastAsia" w:eastAsiaTheme="minorEastAsia"/>
+                <w:lang w:val="en-US" w:eastAsia="zh-CN"/>
+              </w:rPr>
+            </w:pPr>
+            <w:r>
+              <w:rPr>
+                <w:rFonts w:hint="eastAsia"/>
+                <w:lang w:val="en-US" w:eastAsia="zh-CN"/>
+              </w:rPr>
+              <w:t>角色编号</w:t>
+            </w:r>
+          </w:p>
+        </w:tc>
+      </w:tr>
+      <w:tr>
+        <w:tblPrEx>
+          <w:tblBorders>
+            <w:top w:val="single" w:color="auto" w:sz="4" w:space="0"/>
+            <w:left w:val="single" w:color="auto" w:sz="4" w:space="0"/>
+            <w:bottom w:val="single" w:color="auto" w:sz="4" w:space="0"/>
+            <w:right w:val="single" w:color="auto" w:sz="4" w:space="0"/>
+            <w:insideH w:val="single" w:color="auto" w:sz="4" w:space="0"/>
+            <w:insideV w:val="single" w:color="auto" w:sz="4" w:space="0"/>
+          </w:tblBorders>
+          <w:tblLayout w:type="fixed"/>
+          <w:tblCellMar>
+            <w:top w:w="0" w:type="dxa"/>
+            <w:left w:w="108" w:type="dxa"/>
+            <w:bottom w:w="0" w:type="dxa"/>
+            <w:right w:w="108" w:type="dxa"/>
+          </w:tblCellMar>
+        </w:tblPrEx>
+        <w:trPr>
+          <w:trHeight w:val="443" w:hRule="atLeast"/>
+        </w:trPr>
+        <w:tc>
+          <w:tcPr>
+            <w:tcW w:w="2786" w:type="dxa"/>
+            <w:textDirection w:val="lrTb"/>
+            <w:vAlign w:val="top"/>
+          </w:tcPr>
+          <w:p>
+            <w:pPr>
+              <w:rPr>
+                <w:rFonts w:hint="eastAsia"/>
+                <w:lang w:val="en-US" w:eastAsia="zh-CN"/>
+              </w:rPr>
+            </w:pPr>
+            <w:r>
+              <w:rPr>
+                <w:rFonts w:hint="eastAsia"/>
+              </w:rPr>
+              <w:t>ROLE_NAME</w:t>
+            </w:r>
+          </w:p>
+        </w:tc>
+        <w:tc>
+          <w:tcPr>
+            <w:tcW w:w="2786" w:type="dxa"/>
+            <w:textDirection w:val="lrTb"/>
+            <w:vAlign w:val="top"/>
+          </w:tcPr>
+          <w:p>
+            <w:pPr>
+              <w:rPr>
+                <w:rFonts w:hint="eastAsia"/>
+                <w:lang w:val="en-US" w:eastAsia="zh-CN"/>
+              </w:rPr>
+            </w:pPr>
+            <w:r>
+              <w:rPr>
+                <w:rFonts w:hint="eastAsia"/>
+                <w:lang w:val="en-US" w:eastAsia="zh-CN"/>
+              </w:rPr>
+              <w:t>varchar(64)</w:t>
+            </w:r>
+          </w:p>
+        </w:tc>
+        <w:tc>
+          <w:tcPr>
+            <w:tcW w:w="2787" w:type="dxa"/>
+            <w:textDirection w:val="lrTb"/>
+            <w:vAlign w:val="top"/>
+          </w:tcPr>
+          <w:p>
+            <w:pPr>
+              <w:rPr>
+                <w:rFonts w:hint="eastAsia"/>
+                <w:lang w:val="en-US" w:eastAsia="zh-CN"/>
+              </w:rPr>
+            </w:pPr>
+            <w:r>
+              <w:rPr>
+                <w:rFonts w:hint="eastAsia"/>
+              </w:rPr>
+              <w:t>角色名称</w:t>
+            </w:r>
+          </w:p>
+        </w:tc>
+      </w:tr>
+      <w:tr>
+        <w:tblPrEx>
+          <w:tblBorders>
+            <w:top w:val="single" w:color="auto" w:sz="4" w:space="0"/>
+            <w:left w:val="single" w:color="auto" w:sz="4" w:space="0"/>
+            <w:bottom w:val="single" w:color="auto" w:sz="4" w:space="0"/>
+            <w:right w:val="single" w:color="auto" w:sz="4" w:space="0"/>
+            <w:insideH w:val="single" w:color="auto" w:sz="4" w:space="0"/>
+            <w:insideV w:val="single" w:color="auto" w:sz="4" w:space="0"/>
+          </w:tblBorders>
+          <w:tblLayout w:type="fixed"/>
+          <w:tblCellMar>
+            <w:top w:w="0" w:type="dxa"/>
+            <w:left w:w="108" w:type="dxa"/>
+            <w:bottom w:w="0" w:type="dxa"/>
+            <w:right w:w="108" w:type="dxa"/>
+          </w:tblCellMar>
+        </w:tblPrEx>
+        <w:trPr>
+          <w:trHeight w:val="448" w:hRule="atLeast"/>
+        </w:trPr>
+        <w:tc>
+          <w:tcPr>
+            <w:tcW w:w="2786" w:type="dxa"/>
+          </w:tcPr>
+          <w:p>
+            <w:pPr>
+              <w:rPr>
+                <w:rFonts w:hint="eastAsia" w:eastAsiaTheme="minorEastAsia"/>
+                <w:lang w:val="en-US" w:eastAsia="zh-CN"/>
+              </w:rPr>
+            </w:pPr>
+            <w:r>
+              <w:rPr>
+                <w:rFonts w:hint="eastAsia"/>
+                <w:lang w:val="en-US" w:eastAsia="zh-CN"/>
+              </w:rPr>
+              <w:t>CREATE_USER</w:t>
+            </w:r>
+          </w:p>
+        </w:tc>
+        <w:tc>
+          <w:tcPr>
+            <w:tcW w:w="2786" w:type="dxa"/>
+          </w:tcPr>
+          <w:p>
+            <w:pPr>
+              <w:rPr>
+                <w:rFonts w:hint="eastAsia"/>
+                <w:lang w:val="en-US" w:eastAsia="zh-CN"/>
+              </w:rPr>
+            </w:pPr>
+            <w:r>
+              <w:rPr>
+                <w:rFonts w:hint="eastAsia"/>
+                <w:lang w:val="en-US" w:eastAsia="zh-CN"/>
+              </w:rPr>
+              <w:t>varchar(32)</w:t>
+            </w:r>
+          </w:p>
+        </w:tc>
+        <w:tc>
+          <w:tcPr>
+            <w:tcW w:w="2787" w:type="dxa"/>
+          </w:tcPr>
+          <w:p>
+            <w:pPr>
+              <w:rPr>
+                <w:rFonts w:hint="eastAsia" w:eastAsiaTheme="minorEastAsia"/>
+                <w:lang w:val="en-US" w:eastAsia="zh-CN"/>
+              </w:rPr>
+            </w:pPr>
+            <w:r>
+              <w:rPr>
+                <w:rFonts w:hint="eastAsia"/>
+                <w:lang w:val="en-US" w:eastAsia="zh-CN"/>
+              </w:rPr>
+              <w:t>创建人</w:t>
+            </w:r>
+          </w:p>
+        </w:tc>
+      </w:tr>
+      <w:tr>
+        <w:tblPrEx>
+          <w:tblBorders>
+            <w:top w:val="single" w:color="auto" w:sz="4" w:space="0"/>
+            <w:left w:val="single" w:color="auto" w:sz="4" w:space="0"/>
+            <w:bottom w:val="single" w:color="auto" w:sz="4" w:space="0"/>
+            <w:right w:val="single" w:color="auto" w:sz="4" w:space="0"/>
+            <w:insideH w:val="single" w:color="auto" w:sz="4" w:space="0"/>
+            <w:insideV w:val="single" w:color="auto" w:sz="4" w:space="0"/>
+          </w:tblBorders>
+          <w:tblLayout w:type="fixed"/>
+          <w:tblCellMar>
+            <w:top w:w="0" w:type="dxa"/>
+            <w:left w:w="108" w:type="dxa"/>
+            <w:bottom w:w="0" w:type="dxa"/>
+            <w:right w:w="108" w:type="dxa"/>
+          </w:tblCellMar>
+        </w:tblPrEx>
+        <w:trPr>
+          <w:trHeight w:val="386" w:hRule="atLeast"/>
+        </w:trPr>
+        <w:tc>
+          <w:tcPr>
+            <w:tcW w:w="2786" w:type="dxa"/>
+          </w:tcPr>
+          <w:p>
+            <w:pPr/>
+            <w:r>
+              <w:t>C</w:t>
+            </w:r>
+            <w:r>
+              <w:rPr>
+                <w:rFonts w:hint="eastAsia"/>
+                <w:lang w:val="en-US" w:eastAsia="zh-CN"/>
+              </w:rPr>
+              <w:t>REATE_DATE</w:t>
+            </w:r>
+          </w:p>
+        </w:tc>
+        <w:tc>
+          <w:tcPr>
+            <w:tcW w:w="2786" w:type="dxa"/>
+          </w:tcPr>
+          <w:p>
+            <w:pPr>
+              <w:rPr>
+                <w:rFonts w:hint="eastAsia" w:eastAsiaTheme="minorEastAsia"/>
+                <w:lang w:val="en-US" w:eastAsia="zh-CN"/>
+              </w:rPr>
+            </w:pPr>
+            <w:r>
+              <w:rPr>
+                <w:rFonts w:hint="eastAsia"/>
+                <w:lang w:val="en-US" w:eastAsia="zh-CN"/>
+              </w:rPr>
+              <w:t>dateTime</w:t>
+            </w:r>
+          </w:p>
+        </w:tc>
+        <w:tc>
+          <w:tcPr>
+            <w:tcW w:w="2787" w:type="dxa"/>
+          </w:tcPr>
+          <w:p>
+            <w:pPr/>
+            <w:r>
+              <w:t>创建时间</w:t>
+            </w:r>
+          </w:p>
+        </w:tc>
+      </w:tr>
+    </w:tbl>
+    <w:p>
+      <w:pPr>
+        <w:pStyle w:val="3"/>
+        <w:rPr>
+          <w:rFonts w:hint="eastAsia"/>
+          <w:lang w:val="en-US" w:eastAsia="zh-CN"/>
+        </w:rPr>
+      </w:pPr>
+      <w:r>
+        <w:rPr>
+          <w:rFonts w:hint="eastAsia"/>
+          <w:lang w:val="en-US" w:eastAsia="zh-CN"/>
+        </w:rPr>
+        <w:t>菜单表   t_sys_menu</w:t>
+      </w:r>
+    </w:p>
+    <w:p>
+      <w:pPr>
+        <w:jc w:val="left"/>
+      </w:pPr>
+    </w:p>
+    <w:tbl>
+      <w:tblPr>
+        <w:tblStyle w:val="6"/>
+        <w:tblW w:w="8359" w:type="dxa"/>
+        <w:tblInd w:w="0" w:type="dxa"/>
+        <w:tblBorders>
+          <w:top w:val="single" w:color="auto" w:sz="4" w:space="0"/>
+          <w:left w:val="single" w:color="auto" w:sz="4" w:space="0"/>
+          <w:bottom w:val="single" w:color="auto" w:sz="4" w:space="0"/>
+          <w:right w:val="single" w:color="auto" w:sz="4" w:space="0"/>
+          <w:insideH w:val="single" w:color="auto" w:sz="4" w:space="0"/>
+          <w:insideV w:val="single" w:color="auto" w:sz="4" w:space="0"/>
+        </w:tblBorders>
+        <w:tblLayout w:type="fixed"/>
+        <w:tblCellMar>
+          <w:top w:w="0" w:type="dxa"/>
+          <w:left w:w="108" w:type="dxa"/>
+          <w:bottom w:w="0" w:type="dxa"/>
+          <w:right w:w="108" w:type="dxa"/>
+        </w:tblCellMar>
+      </w:tblPr>
+      <w:tblGrid>
+        <w:gridCol w:w="2786"/>
+        <w:gridCol w:w="2786"/>
+        <w:gridCol w:w="2787"/>
+      </w:tblGrid>
+      <w:tr>
+        <w:tblPrEx>
+          <w:tblBorders>
+            <w:top w:val="single" w:color="auto" w:sz="4" w:space="0"/>
+            <w:left w:val="single" w:color="auto" w:sz="4" w:space="0"/>
+            <w:bottom w:val="single" w:color="auto" w:sz="4" w:space="0"/>
+            <w:right w:val="single" w:color="auto" w:sz="4" w:space="0"/>
+            <w:insideH w:val="single" w:color="auto" w:sz="4" w:space="0"/>
+            <w:insideV w:val="single" w:color="auto" w:sz="4" w:space="0"/>
+          </w:tblBorders>
+          <w:tblLayout w:type="fixed"/>
+          <w:tblCellMar>
+            <w:top w:w="0" w:type="dxa"/>
+            <w:left w:w="108" w:type="dxa"/>
+            <w:bottom w:w="0" w:type="dxa"/>
+            <w:right w:w="108" w:type="dxa"/>
+          </w:tblCellMar>
+        </w:tblPrEx>
+        <w:trPr>
+          <w:trHeight w:val="741" w:hRule="atLeast"/>
+        </w:trPr>
+        <w:tc>
+          <w:tcPr>
+            <w:tcW w:w="2786" w:type="dxa"/>
+            <w:shd w:val="clear" w:color="auto" w:fill="F1F1F1" w:themeFill="background1" w:themeFillShade="F2"/>
+          </w:tcPr>
+          <w:p>
+            <w:pPr>
+              <w:rPr>
+                <w:b/>
+                <w:color w:val="000000" w:themeColor="text1"/>
+                <w:sz w:val="28"/>
+                <w14:textFill>
+                  <w14:solidFill>
+                    <w14:schemeClr w14:val="tx1"/>
+                  </w14:solidFill>
+                </w14:textFill>
+              </w:rPr>
+            </w:pPr>
+            <w:r>
+              <w:rPr>
+                <w:rFonts w:hint="eastAsia"/>
+                <w:b/>
+                <w:color w:val="000000" w:themeColor="text1"/>
+                <w:sz w:val="28"/>
+                <w14:textFill>
+                  <w14:solidFill>
+                    <w14:schemeClr w14:val="tx1"/>
+                  </w14:solidFill>
+                </w14:textFill>
+              </w:rPr>
+              <w:t>字段</w:t>
+            </w:r>
+          </w:p>
+        </w:tc>
+        <w:tc>
+          <w:tcPr>
+            <w:tcW w:w="2786" w:type="dxa"/>
+            <w:shd w:val="clear" w:color="auto" w:fill="F1F1F1" w:themeFill="background1" w:themeFillShade="F2"/>
+          </w:tcPr>
+          <w:p>
+            <w:pPr>
+              <w:rPr>
+                <w:b/>
+                <w:color w:val="000000" w:themeColor="text1"/>
+                <w:sz w:val="28"/>
+                <w14:textFill>
+                  <w14:solidFill>
+                    <w14:schemeClr w14:val="tx1"/>
+                  </w14:solidFill>
+                </w14:textFill>
+              </w:rPr>
+            </w:pPr>
+            <w:r>
+              <w:rPr>
+                <w:b/>
+                <w:color w:val="000000" w:themeColor="text1"/>
+                <w:sz w:val="28"/>
+                <w14:textFill>
+                  <w14:solidFill>
+                    <w14:schemeClr w14:val="tx1"/>
+                  </w14:solidFill>
+                </w14:textFill>
+              </w:rPr>
+              <w:t>类型</w:t>
+            </w:r>
+          </w:p>
+        </w:tc>
+        <w:tc>
+          <w:tcPr>
+            <w:tcW w:w="2787" w:type="dxa"/>
+            <w:shd w:val="clear" w:color="auto" w:fill="F1F1F1" w:themeFill="background1" w:themeFillShade="F2"/>
+          </w:tcPr>
+          <w:p>
+            <w:pPr>
+              <w:rPr>
+                <w:b/>
+                <w:color w:val="000000" w:themeColor="text1"/>
+                <w:sz w:val="28"/>
+                <w14:textFill>
+                  <w14:solidFill>
+                    <w14:schemeClr w14:val="tx1"/>
+                  </w14:solidFill>
+                </w14:textFill>
+              </w:rPr>
+            </w:pPr>
+            <w:r>
+              <w:rPr>
+                <w:b/>
+                <w:color w:val="000000" w:themeColor="text1"/>
+                <w:sz w:val="28"/>
+                <w14:textFill>
+                  <w14:solidFill>
+                    <w14:schemeClr w14:val="tx1"/>
+                  </w14:solidFill>
+                </w14:textFill>
+              </w:rPr>
+              <w:t>描述</w:t>
+            </w:r>
+          </w:p>
+        </w:tc>
+      </w:tr>
+      <w:tr>
+        <w:tblPrEx>
+          <w:tblBorders>
+            <w:top w:val="single" w:color="auto" w:sz="4" w:space="0"/>
+            <w:left w:val="single" w:color="auto" w:sz="4" w:space="0"/>
+            <w:bottom w:val="single" w:color="auto" w:sz="4" w:space="0"/>
+            <w:right w:val="single" w:color="auto" w:sz="4" w:space="0"/>
+            <w:insideH w:val="single" w:color="auto" w:sz="4" w:space="0"/>
+            <w:insideV w:val="single" w:color="auto" w:sz="4" w:space="0"/>
+          </w:tblBorders>
+          <w:tblLayout w:type="fixed"/>
+          <w:tblCellMar>
+            <w:top w:w="0" w:type="dxa"/>
+            <w:left w:w="108" w:type="dxa"/>
+            <w:bottom w:w="0" w:type="dxa"/>
+            <w:right w:w="108" w:type="dxa"/>
+          </w:tblCellMar>
+        </w:tblPrEx>
+        <w:trPr>
+          <w:trHeight w:val="443" w:hRule="atLeast"/>
+        </w:trPr>
+        <w:tc>
+          <w:tcPr>
+            <w:tcW w:w="2786" w:type="dxa"/>
+          </w:tcPr>
+          <w:p>
+            <w:pPr/>
+            <w:r>
+              <w:t>I</w:t>
+            </w:r>
+            <w:r>
+              <w:rPr>
+                <w:rFonts w:hint="eastAsia"/>
+                <w:lang w:val="en-US" w:eastAsia="zh-CN"/>
+              </w:rPr>
+              <w:t>D</w:t>
+            </w:r>
+          </w:p>
+        </w:tc>
+        <w:tc>
+          <w:tcPr>
+            <w:tcW w:w="2786" w:type="dxa"/>
+          </w:tcPr>
+          <w:p>
+            <w:pPr>
+              <w:rPr>
+                <w:rFonts w:hint="eastAsia" w:eastAsiaTheme="minorEastAsia"/>
+                <w:lang w:val="en-US" w:eastAsia="zh-CN"/>
+              </w:rPr>
+            </w:pPr>
+            <w:r>
+              <w:rPr>
+                <w:rFonts w:hint="eastAsia"/>
+                <w:lang w:val="en-US" w:eastAsia="zh-CN"/>
+              </w:rPr>
+              <w:t>int</w:t>
+            </w:r>
+          </w:p>
+        </w:tc>
+        <w:tc>
+          <w:tcPr>
+            <w:tcW w:w="2787" w:type="dxa"/>
+          </w:tcPr>
+          <w:p>
+            <w:pPr/>
+            <w:r>
+              <w:rPr>
+                <w:rFonts w:hint="eastAsia"/>
+              </w:rPr>
+              <w:t>主键</w:t>
+            </w:r>
+          </w:p>
+        </w:tc>
+      </w:tr>
+      <w:tr>
+        <w:tblPrEx>
+          <w:tblBorders>
+            <w:top w:val="single" w:color="auto" w:sz="4" w:space="0"/>
+            <w:left w:val="single" w:color="auto" w:sz="4" w:space="0"/>
+            <w:bottom w:val="single" w:color="auto" w:sz="4" w:space="0"/>
+            <w:right w:val="single" w:color="auto" w:sz="4" w:space="0"/>
+            <w:insideH w:val="single" w:color="auto" w:sz="4" w:space="0"/>
+            <w:insideV w:val="single" w:color="auto" w:sz="4" w:space="0"/>
+          </w:tblBorders>
+          <w:tblLayout w:type="fixed"/>
+          <w:tblCellMar>
+            <w:top w:w="0" w:type="dxa"/>
+            <w:left w:w="108" w:type="dxa"/>
+            <w:bottom w:w="0" w:type="dxa"/>
+            <w:right w:w="108" w:type="dxa"/>
+          </w:tblCellMar>
+        </w:tblPrEx>
+        <w:trPr>
+          <w:trHeight w:val="443" w:hRule="atLeast"/>
+        </w:trPr>
+        <w:tc>
+          <w:tcPr>
+            <w:tcW w:w="2786" w:type="dxa"/>
+          </w:tcPr>
+          <w:p>
+            <w:pPr>
+              <w:rPr>
+                <w:rFonts w:hint="eastAsia" w:eastAsiaTheme="minorEastAsia"/>
+                <w:lang w:val="en-US" w:eastAsia="zh-CN"/>
+              </w:rPr>
+            </w:pPr>
+            <w:r>
+              <w:rPr>
+                <w:rFonts w:hint="eastAsia"/>
+                <w:lang w:val="en-US" w:eastAsia="zh-CN"/>
+              </w:rPr>
+              <w:t>MENU_CODE</w:t>
+            </w:r>
+          </w:p>
+        </w:tc>
+        <w:tc>
+          <w:tcPr>
+            <w:tcW w:w="2786" w:type="dxa"/>
+          </w:tcPr>
+          <w:p>
+            <w:pPr>
+              <w:rPr>
+                <w:rFonts w:hint="eastAsia"/>
+                <w:lang w:val="en-US" w:eastAsia="zh-CN"/>
+              </w:rPr>
+            </w:pPr>
+            <w:r>
+              <w:rPr>
+                <w:rFonts w:hint="eastAsia"/>
+                <w:lang w:val="en-US" w:eastAsia="zh-CN"/>
+              </w:rPr>
+              <w:t>Varchar(32)</w:t>
+            </w:r>
+          </w:p>
+        </w:tc>
+        <w:tc>
+          <w:tcPr>
+            <w:tcW w:w="2787" w:type="dxa"/>
+          </w:tcPr>
+          <w:p>
+            <w:pPr>
+              <w:rPr>
+                <w:rFonts w:hint="eastAsia" w:eastAsiaTheme="minorEastAsia"/>
+                <w:lang w:val="en-US" w:eastAsia="zh-CN"/>
+              </w:rPr>
+            </w:pPr>
+            <w:r>
+              <w:rPr>
+                <w:rFonts w:hint="eastAsia"/>
+                <w:lang w:val="en-US" w:eastAsia="zh-CN"/>
+              </w:rPr>
+              <w:t>菜单编号</w:t>
+            </w:r>
+          </w:p>
+        </w:tc>
+      </w:tr>
+      <w:tr>
+        <w:tblPrEx>
+          <w:tblBorders>
+            <w:top w:val="single" w:color="auto" w:sz="4" w:space="0"/>
+            <w:left w:val="single" w:color="auto" w:sz="4" w:space="0"/>
+            <w:bottom w:val="single" w:color="auto" w:sz="4" w:space="0"/>
+            <w:right w:val="single" w:color="auto" w:sz="4" w:space="0"/>
+            <w:insideH w:val="single" w:color="auto" w:sz="4" w:space="0"/>
+            <w:insideV w:val="single" w:color="auto" w:sz="4" w:space="0"/>
+          </w:tblBorders>
+          <w:tblLayout w:type="fixed"/>
+          <w:tblCellMar>
+            <w:top w:w="0" w:type="dxa"/>
+            <w:left w:w="108" w:type="dxa"/>
+            <w:bottom w:w="0" w:type="dxa"/>
+            <w:right w:w="108" w:type="dxa"/>
+          </w:tblCellMar>
+        </w:tblPrEx>
+        <w:trPr>
+          <w:trHeight w:val="443" w:hRule="atLeast"/>
+        </w:trPr>
+        <w:tc>
+          <w:tcPr>
+            <w:tcW w:w="2786" w:type="dxa"/>
+            <w:textDirection w:val="lrTb"/>
+            <w:vAlign w:val="top"/>
+          </w:tcPr>
+          <w:p>
+            <w:pPr>
+              <w:rPr>
+                <w:rFonts w:hint="eastAsia"/>
+                <w:lang w:val="en-US" w:eastAsia="zh-CN"/>
+              </w:rPr>
+            </w:pPr>
+            <w:r>
+              <w:rPr>
+                <w:rFonts w:hint="eastAsia"/>
+              </w:rPr>
+              <w:t>MENU_NAME</w:t>
+            </w:r>
+          </w:p>
+        </w:tc>
+        <w:tc>
+          <w:tcPr>
+            <w:tcW w:w="2786" w:type="dxa"/>
+            <w:textDirection w:val="lrTb"/>
+            <w:vAlign w:val="top"/>
+          </w:tcPr>
+          <w:p>
+            <w:pPr>
+              <w:rPr>
+                <w:rFonts w:hint="eastAsia"/>
+                <w:lang w:val="en-US" w:eastAsia="zh-CN"/>
+              </w:rPr>
+            </w:pPr>
+            <w:r>
+              <w:rPr>
+                <w:rFonts w:hint="eastAsia"/>
+                <w:lang w:val="en-US" w:eastAsia="zh-CN"/>
+              </w:rPr>
+              <w:t>varchar(64)</w:t>
+            </w:r>
+          </w:p>
+        </w:tc>
+        <w:tc>
+          <w:tcPr>
+            <w:tcW w:w="2787" w:type="dxa"/>
+            <w:textDirection w:val="lrTb"/>
+            <w:vAlign w:val="top"/>
+          </w:tcPr>
+          <w:p>
+            <w:pPr>
+              <w:rPr>
+                <w:rFonts w:hint="eastAsia"/>
+                <w:lang w:val="en-US" w:eastAsia="zh-CN"/>
+              </w:rPr>
+            </w:pPr>
+            <w:r>
+              <w:rPr>
+                <w:rFonts w:hint="eastAsia"/>
+              </w:rPr>
+              <w:t>菜单名称</w:t>
+            </w:r>
+          </w:p>
+        </w:tc>
+      </w:tr>
+      <w:tr>
+        <w:tblPrEx>
+          <w:tblBorders>
+            <w:top w:val="single" w:color="auto" w:sz="4" w:space="0"/>
+            <w:left w:val="single" w:color="auto" w:sz="4" w:space="0"/>
+            <w:bottom w:val="single" w:color="auto" w:sz="4" w:space="0"/>
+            <w:right w:val="single" w:color="auto" w:sz="4" w:space="0"/>
+            <w:insideH w:val="single" w:color="auto" w:sz="4" w:space="0"/>
+            <w:insideV w:val="single" w:color="auto" w:sz="4" w:space="0"/>
+          </w:tblBorders>
+          <w:tblLayout w:type="fixed"/>
+          <w:tblCellMar>
+            <w:top w:w="0" w:type="dxa"/>
+            <w:left w:w="108" w:type="dxa"/>
+            <w:bottom w:w="0" w:type="dxa"/>
+            <w:right w:w="108" w:type="dxa"/>
+          </w:tblCellMar>
+        </w:tblPrEx>
+        <w:trPr>
+          <w:trHeight w:val="443" w:hRule="atLeast"/>
+        </w:trPr>
+        <w:tc>
+          <w:tcPr>
+            <w:tcW w:w="2786" w:type="dxa"/>
+            <w:textDirection w:val="lrTb"/>
+            <w:vAlign w:val="top"/>
+          </w:tcPr>
+          <w:p>
+            <w:pPr>
+              <w:rPr>
+                <w:rFonts w:hint="eastAsia"/>
+              </w:rPr>
+            </w:pPr>
+            <w:r>
+              <w:rPr>
+                <w:rFonts w:hint="eastAsia"/>
+              </w:rPr>
+              <w:t>UP_MENU</w:t>
+            </w:r>
+          </w:p>
+        </w:tc>
+        <w:tc>
+          <w:tcPr>
+            <w:tcW w:w="2786" w:type="dxa"/>
+            <w:textDirection w:val="lrTb"/>
+            <w:vAlign w:val="top"/>
+          </w:tcPr>
+          <w:p>
+            <w:pPr>
+              <w:rPr>
+                <w:rFonts w:hint="eastAsia"/>
+                <w:lang w:val="en-US" w:eastAsia="zh-CN"/>
+              </w:rPr>
+            </w:pPr>
+            <w:r>
+              <w:rPr>
+                <w:rFonts w:hint="eastAsia"/>
+                <w:lang w:val="en-US" w:eastAsia="zh-CN"/>
+              </w:rPr>
+              <w:t>varchar(32)</w:t>
+            </w:r>
+          </w:p>
+        </w:tc>
+        <w:tc>
+          <w:tcPr>
+            <w:tcW w:w="2787" w:type="dxa"/>
+            <w:textDirection w:val="lrTb"/>
+            <w:vAlign w:val="top"/>
+          </w:tcPr>
+          <w:p>
+            <w:pPr>
+              <w:rPr>
+                <w:rFonts w:hint="eastAsia"/>
+              </w:rPr>
+            </w:pPr>
+            <w:r>
+              <w:rPr>
+                <w:rFonts w:hint="eastAsia"/>
+              </w:rPr>
+              <w:t>上级菜单</w:t>
+            </w:r>
+          </w:p>
+        </w:tc>
+      </w:tr>
+      <w:tr>
+        <w:tblPrEx>
+          <w:tblBorders>
+            <w:top w:val="single" w:color="auto" w:sz="4" w:space="0"/>
+            <w:left w:val="single" w:color="auto" w:sz="4" w:space="0"/>
+            <w:bottom w:val="single" w:color="auto" w:sz="4" w:space="0"/>
+            <w:right w:val="single" w:color="auto" w:sz="4" w:space="0"/>
+            <w:insideH w:val="single" w:color="auto" w:sz="4" w:space="0"/>
+            <w:insideV w:val="single" w:color="auto" w:sz="4" w:space="0"/>
+          </w:tblBorders>
+          <w:tblLayout w:type="fixed"/>
+          <w:tblCellMar>
+            <w:top w:w="0" w:type="dxa"/>
+            <w:left w:w="108" w:type="dxa"/>
+            <w:bottom w:w="0" w:type="dxa"/>
+            <w:right w:w="108" w:type="dxa"/>
+          </w:tblCellMar>
+        </w:tblPrEx>
+        <w:trPr>
+          <w:trHeight w:val="443" w:hRule="atLeast"/>
+        </w:trPr>
+        <w:tc>
+          <w:tcPr>
+            <w:tcW w:w="2786" w:type="dxa"/>
+            <w:textDirection w:val="lrTb"/>
+            <w:vAlign w:val="top"/>
+          </w:tcPr>
+          <w:p>
+            <w:pPr>
+              <w:rPr>
+                <w:rFonts w:hint="eastAsia"/>
+              </w:rPr>
+            </w:pPr>
+            <w:r>
+              <w:rPr>
+                <w:rFonts w:hint="eastAsia"/>
+              </w:rPr>
+              <w:t>MENU_PATH</w:t>
+            </w:r>
+          </w:p>
+        </w:tc>
+        <w:tc>
+          <w:tcPr>
+            <w:tcW w:w="2786" w:type="dxa"/>
+            <w:textDirection w:val="lrTb"/>
+            <w:vAlign w:val="top"/>
+          </w:tcPr>
+          <w:p>
+            <w:pPr>
+              <w:rPr>
+                <w:rFonts w:hint="eastAsia"/>
+                <w:lang w:val="en-US" w:eastAsia="zh-CN"/>
+              </w:rPr>
+            </w:pPr>
+            <w:r>
+              <w:rPr>
+                <w:rFonts w:hint="eastAsia"/>
+                <w:lang w:val="en-US" w:eastAsia="zh-CN"/>
+              </w:rPr>
+              <w:t>varchar(128)</w:t>
+            </w:r>
+          </w:p>
+        </w:tc>
+        <w:tc>
+          <w:tcPr>
+            <w:tcW w:w="2787" w:type="dxa"/>
+            <w:textDirection w:val="lrTb"/>
+            <w:vAlign w:val="top"/>
+          </w:tcPr>
+          <w:p>
+            <w:pPr>
+              <w:rPr>
+                <w:rFonts w:hint="eastAsia"/>
+              </w:rPr>
+            </w:pPr>
+            <w:r>
+              <w:rPr>
+                <w:rFonts w:hint="eastAsia"/>
+              </w:rPr>
+              <w:t>菜单路径</w:t>
+            </w:r>
+          </w:p>
+        </w:tc>
+      </w:tr>
+      <w:tr>
+        <w:tblPrEx>
+          <w:tblBorders>
+            <w:top w:val="single" w:color="auto" w:sz="4" w:space="0"/>
+            <w:left w:val="single" w:color="auto" w:sz="4" w:space="0"/>
+            <w:bottom w:val="single" w:color="auto" w:sz="4" w:space="0"/>
+            <w:right w:val="single" w:color="auto" w:sz="4" w:space="0"/>
+            <w:insideH w:val="single" w:color="auto" w:sz="4" w:space="0"/>
+            <w:insideV w:val="single" w:color="auto" w:sz="4" w:space="0"/>
+          </w:tblBorders>
+          <w:tblLayout w:type="fixed"/>
+          <w:tblCellMar>
+            <w:top w:w="0" w:type="dxa"/>
+            <w:left w:w="108" w:type="dxa"/>
+            <w:bottom w:w="0" w:type="dxa"/>
+            <w:right w:w="108" w:type="dxa"/>
+          </w:tblCellMar>
+        </w:tblPrEx>
+        <w:trPr>
+          <w:trHeight w:val="443" w:hRule="atLeast"/>
+        </w:trPr>
+        <w:tc>
+          <w:tcPr>
+            <w:tcW w:w="2786" w:type="dxa"/>
+            <w:textDirection w:val="lrTb"/>
+            <w:vAlign w:val="top"/>
+          </w:tcPr>
+          <w:p>
+            <w:pPr>
+              <w:rPr>
+                <w:rFonts w:hint="eastAsia"/>
+              </w:rPr>
+            </w:pPr>
+            <w:r>
+              <w:rPr>
+                <w:rFonts w:hint="eastAsia"/>
+              </w:rPr>
+              <w:t>SORT_NO</w:t>
+            </w:r>
+          </w:p>
+        </w:tc>
+        <w:tc>
+          <w:tcPr>
+            <w:tcW w:w="2786" w:type="dxa"/>
+            <w:textDirection w:val="lrTb"/>
+            <w:vAlign w:val="top"/>
+          </w:tcPr>
+          <w:p>
+            <w:pPr>
+              <w:rPr>
+                <w:rFonts w:hint="eastAsia"/>
+                <w:lang w:val="en-US" w:eastAsia="zh-CN"/>
+              </w:rPr>
+            </w:pPr>
+            <w:r>
+              <w:rPr>
+                <w:rFonts w:hint="eastAsia"/>
+                <w:lang w:val="en-US" w:eastAsia="zh-CN"/>
+              </w:rPr>
+              <w:t>Int</w:t>
+            </w:r>
+          </w:p>
+        </w:tc>
+        <w:tc>
+          <w:tcPr>
+            <w:tcW w:w="2787" w:type="dxa"/>
+            <w:textDirection w:val="lrTb"/>
+            <w:vAlign w:val="top"/>
+          </w:tcPr>
+          <w:p>
+            <w:pPr>
+              <w:rPr>
+                <w:rFonts w:hint="eastAsia" w:eastAsiaTheme="minorEastAsia"/>
+                <w:lang w:val="en-US" w:eastAsia="zh-CN"/>
+              </w:rPr>
+            </w:pPr>
+            <w:r>
+              <w:rPr>
+                <w:rFonts w:hint="eastAsia"/>
+                <w:lang w:val="en-US" w:eastAsia="zh-CN"/>
+              </w:rPr>
+              <w:t>排序</w:t>
+            </w:r>
+          </w:p>
+        </w:tc>
+      </w:tr>
+      <w:tr>
+        <w:tblPrEx>
+          <w:tblBorders>
+            <w:top w:val="single" w:color="auto" w:sz="4" w:space="0"/>
+            <w:left w:val="single" w:color="auto" w:sz="4" w:space="0"/>
+            <w:bottom w:val="single" w:color="auto" w:sz="4" w:space="0"/>
+            <w:right w:val="single" w:color="auto" w:sz="4" w:space="0"/>
+            <w:insideH w:val="single" w:color="auto" w:sz="4" w:space="0"/>
+            <w:insideV w:val="single" w:color="auto" w:sz="4" w:space="0"/>
+          </w:tblBorders>
+          <w:tblLayout w:type="fixed"/>
+          <w:tblCellMar>
+            <w:top w:w="0" w:type="dxa"/>
+            <w:left w:w="108" w:type="dxa"/>
+            <w:bottom w:w="0" w:type="dxa"/>
+            <w:right w:w="108" w:type="dxa"/>
+          </w:tblCellMar>
+        </w:tblPrEx>
+        <w:trPr>
+          <w:trHeight w:val="443" w:hRule="atLeast"/>
+        </w:trPr>
+        <w:tc>
+          <w:tcPr>
+            <w:tcW w:w="2786" w:type="dxa"/>
+            <w:textDirection w:val="lrTb"/>
+            <w:vAlign w:val="top"/>
+          </w:tcPr>
+          <w:p>
+            <w:pPr>
+              <w:rPr>
+                <w:rFonts w:hint="eastAsia"/>
+              </w:rPr>
+            </w:pPr>
+            <w:r>
+              <w:rPr>
+                <w:rFonts w:hint="eastAsia"/>
+              </w:rPr>
+              <w:t>IS_ENABLE</w:t>
+            </w:r>
+          </w:p>
+        </w:tc>
+        <w:tc>
+          <w:tcPr>
+            <w:tcW w:w="2786" w:type="dxa"/>
+            <w:textDirection w:val="lrTb"/>
+            <w:vAlign w:val="top"/>
+          </w:tcPr>
+          <w:p>
+            <w:pPr>
+              <w:rPr>
+                <w:rFonts w:hint="eastAsia"/>
+                <w:lang w:val="en-US" w:eastAsia="zh-CN"/>
+              </w:rPr>
+            </w:pPr>
+            <w:r>
+              <w:rPr>
+                <w:rFonts w:hint="eastAsia"/>
+                <w:lang w:val="en-US" w:eastAsia="zh-CN"/>
+              </w:rPr>
+              <w:t>Varchar(1)</w:t>
+            </w:r>
+          </w:p>
+        </w:tc>
+        <w:tc>
+          <w:tcPr>
+            <w:tcW w:w="2787" w:type="dxa"/>
+            <w:textDirection w:val="lrTb"/>
+            <w:vAlign w:val="top"/>
+          </w:tcPr>
+          <w:p>
+            <w:pPr>
+              <w:rPr>
+                <w:rFonts w:hint="eastAsia"/>
+                <w:lang w:val="en-US" w:eastAsia="zh-CN"/>
+              </w:rPr>
+            </w:pPr>
+            <w:r>
+              <w:rPr>
+                <w:rFonts w:hint="eastAsia"/>
+                <w:lang w:val="en-US" w:eastAsia="zh-CN"/>
+              </w:rPr>
+              <w:t>是否启用</w:t>
+            </w:r>
+          </w:p>
+        </w:tc>
+      </w:tr>
+      <w:tr>
+        <w:tblPrEx>
+          <w:tblBorders>
+            <w:top w:val="single" w:color="auto" w:sz="4" w:space="0"/>
+            <w:left w:val="single" w:color="auto" w:sz="4" w:space="0"/>
+            <w:bottom w:val="single" w:color="auto" w:sz="4" w:space="0"/>
+            <w:right w:val="single" w:color="auto" w:sz="4" w:space="0"/>
+            <w:insideH w:val="single" w:color="auto" w:sz="4" w:space="0"/>
+            <w:insideV w:val="single" w:color="auto" w:sz="4" w:space="0"/>
+          </w:tblBorders>
+          <w:tblLayout w:type="fixed"/>
+          <w:tblCellMar>
+            <w:top w:w="0" w:type="dxa"/>
+            <w:left w:w="108" w:type="dxa"/>
+            <w:bottom w:w="0" w:type="dxa"/>
+            <w:right w:w="108" w:type="dxa"/>
+          </w:tblCellMar>
+        </w:tblPrEx>
+        <w:trPr>
+          <w:trHeight w:val="448" w:hRule="atLeast"/>
+        </w:trPr>
+        <w:tc>
+          <w:tcPr>
+            <w:tcW w:w="2786" w:type="dxa"/>
+          </w:tcPr>
+          <w:p>
+            <w:pPr>
+              <w:rPr>
+                <w:rFonts w:hint="eastAsia" w:eastAsiaTheme="minorEastAsia"/>
+                <w:lang w:val="en-US" w:eastAsia="zh-CN"/>
+              </w:rPr>
+            </w:pPr>
+            <w:r>
+              <w:rPr>
+                <w:rFonts w:hint="eastAsia"/>
+                <w:lang w:val="en-US" w:eastAsia="zh-CN"/>
+              </w:rPr>
+              <w:t>CREATE_USER</w:t>
+            </w:r>
+          </w:p>
+        </w:tc>
+        <w:tc>
+          <w:tcPr>
+            <w:tcW w:w="2786" w:type="dxa"/>
+          </w:tcPr>
+          <w:p>
+            <w:pPr>
+              <w:rPr>
+                <w:rFonts w:hint="eastAsia"/>
+                <w:lang w:val="en-US" w:eastAsia="zh-CN"/>
+              </w:rPr>
+            </w:pPr>
+            <w:r>
+              <w:rPr>
+                <w:rFonts w:hint="eastAsia"/>
+                <w:lang w:val="en-US" w:eastAsia="zh-CN"/>
+              </w:rPr>
+              <w:t>varchar(32)</w:t>
+            </w:r>
+          </w:p>
+        </w:tc>
+        <w:tc>
+          <w:tcPr>
+            <w:tcW w:w="2787" w:type="dxa"/>
+          </w:tcPr>
+          <w:p>
+            <w:pPr>
+              <w:rPr>
+                <w:rFonts w:hint="eastAsia" w:eastAsiaTheme="minorEastAsia"/>
+                <w:lang w:val="en-US" w:eastAsia="zh-CN"/>
+              </w:rPr>
+            </w:pPr>
+            <w:r>
+              <w:rPr>
+                <w:rFonts w:hint="eastAsia"/>
+                <w:lang w:val="en-US" w:eastAsia="zh-CN"/>
+              </w:rPr>
+              <w:t>创建人</w:t>
+            </w:r>
+          </w:p>
+        </w:tc>
+      </w:tr>
+      <w:tr>
+        <w:tblPrEx>
+          <w:tblBorders>
+            <w:top w:val="single" w:color="auto" w:sz="4" w:space="0"/>
+            <w:left w:val="single" w:color="auto" w:sz="4" w:space="0"/>
+            <w:bottom w:val="single" w:color="auto" w:sz="4" w:space="0"/>
+            <w:right w:val="single" w:color="auto" w:sz="4" w:space="0"/>
+            <w:insideH w:val="single" w:color="auto" w:sz="4" w:space="0"/>
+            <w:insideV w:val="single" w:color="auto" w:sz="4" w:space="0"/>
+          </w:tblBorders>
+          <w:tblLayout w:type="fixed"/>
+          <w:tblCellMar>
+            <w:top w:w="0" w:type="dxa"/>
+            <w:left w:w="108" w:type="dxa"/>
+            <w:bottom w:w="0" w:type="dxa"/>
+            <w:right w:w="108" w:type="dxa"/>
+          </w:tblCellMar>
+        </w:tblPrEx>
+        <w:trPr>
+          <w:trHeight w:val="386" w:hRule="atLeast"/>
+        </w:trPr>
+        <w:tc>
+          <w:tcPr>
+            <w:tcW w:w="2786" w:type="dxa"/>
+          </w:tcPr>
+          <w:p>
+            <w:pPr/>
+            <w:r>
+              <w:t>C</w:t>
+            </w:r>
+            <w:r>
+              <w:rPr>
+                <w:rFonts w:hint="eastAsia"/>
+                <w:lang w:val="en-US" w:eastAsia="zh-CN"/>
+              </w:rPr>
+              <w:t>REATE_DATE</w:t>
+            </w:r>
+          </w:p>
+        </w:tc>
+        <w:tc>
+          <w:tcPr>
+            <w:tcW w:w="2786" w:type="dxa"/>
+          </w:tcPr>
+          <w:p>
+            <w:pPr>
+              <w:rPr>
+                <w:rFonts w:hint="eastAsia" w:eastAsiaTheme="minorEastAsia"/>
+                <w:lang w:val="en-US" w:eastAsia="zh-CN"/>
+              </w:rPr>
+            </w:pPr>
+            <w:r>
+              <w:rPr>
+                <w:rFonts w:hint="eastAsia"/>
+                <w:lang w:val="en-US" w:eastAsia="zh-CN"/>
+              </w:rPr>
+              <w:t>dateTime</w:t>
+            </w:r>
+          </w:p>
+        </w:tc>
+        <w:tc>
+          <w:tcPr>
+            <w:tcW w:w="2787" w:type="dxa"/>
+          </w:tcPr>
+          <w:p>
+            <w:pPr/>
+            <w:r>
+              <w:t>创建时间</w:t>
+            </w:r>
+          </w:p>
+        </w:tc>
+      </w:tr>
+    </w:tbl>
+    <w:p>
+      <w:pPr>
+        <w:pStyle w:val="3"/>
+        <w:rPr>
+          <w:rFonts w:hint="eastAsia"/>
+          <w:lang w:val="en-US" w:eastAsia="zh-CN"/>
+        </w:rPr>
+      </w:pPr>
+      <w:r>
+        <w:rPr>
+          <w:rFonts w:hint="eastAsia"/>
+          <w:lang w:val="en-US" w:eastAsia="zh-CN"/>
+        </w:rPr>
+        <w:t>关系表   t_sys_role_menu</w:t>
+      </w:r>
+    </w:p>
+    <w:p>
+      <w:pPr>
+        <w:jc w:val="left"/>
+      </w:pPr>
+    </w:p>
+    <w:tbl>
+      <w:tblPr>
+        <w:tblStyle w:val="6"/>
+        <w:tblW w:w="8359" w:type="dxa"/>
+        <w:tblInd w:w="0" w:type="dxa"/>
+        <w:tblBorders>
+          <w:top w:val="single" w:color="auto" w:sz="4" w:space="0"/>
+          <w:left w:val="single" w:color="auto" w:sz="4" w:space="0"/>
+          <w:bottom w:val="single" w:color="auto" w:sz="4" w:space="0"/>
+          <w:right w:val="single" w:color="auto" w:sz="4" w:space="0"/>
+          <w:insideH w:val="single" w:color="auto" w:sz="4" w:space="0"/>
+          <w:insideV w:val="single" w:color="auto" w:sz="4" w:space="0"/>
+        </w:tblBorders>
+        <w:tblLayout w:type="fixed"/>
+        <w:tblCellMar>
+          <w:top w:w="0" w:type="dxa"/>
+          <w:left w:w="108" w:type="dxa"/>
+          <w:bottom w:w="0" w:type="dxa"/>
+          <w:right w:w="108" w:type="dxa"/>
+        </w:tblCellMar>
+      </w:tblPr>
+      <w:tblGrid>
+        <w:gridCol w:w="2786"/>
+        <w:gridCol w:w="2786"/>
+        <w:gridCol w:w="2787"/>
+      </w:tblGrid>
+      <w:tr>
+        <w:tblPrEx>
+          <w:tblBorders>
+            <w:top w:val="single" w:color="auto" w:sz="4" w:space="0"/>
+            <w:left w:val="single" w:color="auto" w:sz="4" w:space="0"/>
+            <w:bottom w:val="single" w:color="auto" w:sz="4" w:space="0"/>
+            <w:right w:val="single" w:color="auto" w:sz="4" w:space="0"/>
+            <w:insideH w:val="single" w:color="auto" w:sz="4" w:space="0"/>
+            <w:insideV w:val="single" w:color="auto" w:sz="4" w:space="0"/>
+          </w:tblBorders>
+          <w:tblLayout w:type="fixed"/>
+          <w:tblCellMar>
+            <w:top w:w="0" w:type="dxa"/>
+            <w:left w:w="108" w:type="dxa"/>
+            <w:bottom w:w="0" w:type="dxa"/>
+            <w:right w:w="108" w:type="dxa"/>
+          </w:tblCellMar>
+        </w:tblPrEx>
+        <w:trPr>
+          <w:trHeight w:val="741" w:hRule="atLeast"/>
+        </w:trPr>
+        <w:tc>
+          <w:tcPr>
+            <w:tcW w:w="2786" w:type="dxa"/>
+            <w:shd w:val="clear" w:color="auto" w:fill="F1F1F1" w:themeFill="background1" w:themeFillShade="F2"/>
+          </w:tcPr>
+          <w:p>
+            <w:pPr>
+              <w:rPr>
+                <w:b/>
+                <w:color w:val="000000" w:themeColor="text1"/>
+                <w:sz w:val="28"/>
+                <w14:textFill>
+                  <w14:solidFill>
+                    <w14:schemeClr w14:val="tx1"/>
+                  </w14:solidFill>
+                </w14:textFill>
+              </w:rPr>
+            </w:pPr>
+            <w:r>
+              <w:rPr>
+                <w:rFonts w:hint="eastAsia"/>
+                <w:b/>
+                <w:color w:val="000000" w:themeColor="text1"/>
+                <w:sz w:val="28"/>
+                <w14:textFill>
+                  <w14:solidFill>
+                    <w14:schemeClr w14:val="tx1"/>
+                  </w14:solidFill>
+                </w14:textFill>
+              </w:rPr>
+              <w:t>字段</w:t>
+            </w:r>
+          </w:p>
+        </w:tc>
+        <w:tc>
+          <w:tcPr>
+            <w:tcW w:w="2786" w:type="dxa"/>
+            <w:shd w:val="clear" w:color="auto" w:fill="F1F1F1" w:themeFill="background1" w:themeFillShade="F2"/>
+          </w:tcPr>
+          <w:p>
+            <w:pPr>
+              <w:rPr>
+                <w:b/>
+                <w:color w:val="000000" w:themeColor="text1"/>
+                <w:sz w:val="28"/>
+                <w14:textFill>
+                  <w14:solidFill>
+                    <w14:schemeClr w14:val="tx1"/>
+                  </w14:solidFill>
+                </w14:textFill>
+              </w:rPr>
+            </w:pPr>
+            <w:r>
+              <w:rPr>
+                <w:b/>
+                <w:color w:val="000000" w:themeColor="text1"/>
+                <w:sz w:val="28"/>
+                <w14:textFill>
+                  <w14:solidFill>
+                    <w14:schemeClr w14:val="tx1"/>
+                  </w14:solidFill>
+                </w14:textFill>
+              </w:rPr>
+              <w:t>类型</w:t>
+            </w:r>
+          </w:p>
+        </w:tc>
+        <w:tc>
+          <w:tcPr>
+            <w:tcW w:w="2787" w:type="dxa"/>
+            <w:shd w:val="clear" w:color="auto" w:fill="F1F1F1" w:themeFill="background1" w:themeFillShade="F2"/>
+          </w:tcPr>
+          <w:p>
+            <w:pPr>
+              <w:rPr>
+                <w:b/>
+                <w:color w:val="000000" w:themeColor="text1"/>
+                <w:sz w:val="28"/>
+                <w14:textFill>
+                  <w14:solidFill>
+                    <w14:schemeClr w14:val="tx1"/>
+                  </w14:solidFill>
+                </w14:textFill>
+              </w:rPr>
+            </w:pPr>
+            <w:r>
+              <w:rPr>
+                <w:b/>
+                <w:color w:val="000000" w:themeColor="text1"/>
+                <w:sz w:val="28"/>
+                <w14:textFill>
+                  <w14:solidFill>
+                    <w14:schemeClr w14:val="tx1"/>
+                  </w14:solidFill>
+                </w14:textFill>
+              </w:rPr>
+              <w:t>描述</w:t>
+            </w:r>
+          </w:p>
+        </w:tc>
+      </w:tr>
+      <w:tr>
+        <w:tblPrEx>
+          <w:tblBorders>
+            <w:top w:val="single" w:color="auto" w:sz="4" w:space="0"/>
+            <w:left w:val="single" w:color="auto" w:sz="4" w:space="0"/>
+            <w:bottom w:val="single" w:color="auto" w:sz="4" w:space="0"/>
+            <w:right w:val="single" w:color="auto" w:sz="4" w:space="0"/>
+            <w:insideH w:val="single" w:color="auto" w:sz="4" w:space="0"/>
+            <w:insideV w:val="single" w:color="auto" w:sz="4" w:space="0"/>
+          </w:tblBorders>
+          <w:tblLayout w:type="fixed"/>
+          <w:tblCellMar>
+            <w:top w:w="0" w:type="dxa"/>
+            <w:left w:w="108" w:type="dxa"/>
+            <w:bottom w:w="0" w:type="dxa"/>
+            <w:right w:w="108" w:type="dxa"/>
+          </w:tblCellMar>
+        </w:tblPrEx>
+        <w:trPr>
+          <w:trHeight w:val="443" w:hRule="atLeast"/>
+        </w:trPr>
+        <w:tc>
+          <w:tcPr>
+            <w:tcW w:w="2786" w:type="dxa"/>
+          </w:tcPr>
+          <w:p>
+            <w:pPr/>
+            <w:r>
+              <w:t>I</w:t>
+            </w:r>
+            <w:r>
+              <w:rPr>
+                <w:rFonts w:hint="eastAsia"/>
+                <w:lang w:val="en-US" w:eastAsia="zh-CN"/>
+              </w:rPr>
+              <w:t>D</w:t>
+            </w:r>
+          </w:p>
+        </w:tc>
+        <w:tc>
+          <w:tcPr>
+            <w:tcW w:w="2786" w:type="dxa"/>
+          </w:tcPr>
+          <w:p>
+            <w:pPr>
+              <w:rPr>
+                <w:rFonts w:hint="eastAsia" w:eastAsiaTheme="minorEastAsia"/>
+                <w:lang w:val="en-US" w:eastAsia="zh-CN"/>
+              </w:rPr>
+            </w:pPr>
+            <w:r>
+              <w:rPr>
+                <w:rFonts w:hint="eastAsia"/>
+                <w:lang w:val="en-US" w:eastAsia="zh-CN"/>
+              </w:rPr>
+              <w:t>int</w:t>
+            </w:r>
+          </w:p>
+        </w:tc>
+        <w:tc>
+          <w:tcPr>
+            <w:tcW w:w="2787" w:type="dxa"/>
+          </w:tcPr>
+          <w:p>
+            <w:pPr/>
+            <w:r>
+              <w:rPr>
+                <w:rFonts w:hint="eastAsia"/>
+              </w:rPr>
+              <w:t>主键</w:t>
+            </w:r>
+          </w:p>
+        </w:tc>
+      </w:tr>
+      <w:tr>
+        <w:tblPrEx>
+          <w:tblBorders>
+            <w:top w:val="single" w:color="auto" w:sz="4" w:space="0"/>
+            <w:left w:val="single" w:color="auto" w:sz="4" w:space="0"/>
+            <w:bottom w:val="single" w:color="auto" w:sz="4" w:space="0"/>
+            <w:right w:val="single" w:color="auto" w:sz="4" w:space="0"/>
+            <w:insideH w:val="single" w:color="auto" w:sz="4" w:space="0"/>
+            <w:insideV w:val="single" w:color="auto" w:sz="4" w:space="0"/>
+          </w:tblBorders>
+          <w:tblLayout w:type="fixed"/>
+          <w:tblCellMar>
+            <w:top w:w="0" w:type="dxa"/>
+            <w:left w:w="108" w:type="dxa"/>
+            <w:bottom w:w="0" w:type="dxa"/>
+            <w:right w:w="108" w:type="dxa"/>
+          </w:tblCellMar>
+        </w:tblPrEx>
+        <w:trPr>
+          <w:trHeight w:val="443" w:hRule="atLeast"/>
+        </w:trPr>
+        <w:tc>
+          <w:tcPr>
+            <w:tcW w:w="2786" w:type="dxa"/>
+            <w:textDirection w:val="lrTb"/>
+            <w:vAlign w:val="top"/>
+          </w:tcPr>
+          <w:p>
+            <w:pPr>
+              <w:rPr>
+                <w:rFonts w:hint="eastAsia"/>
+                <w:lang w:val="en-US" w:eastAsia="zh-CN"/>
+              </w:rPr>
+            </w:pPr>
+            <w:r>
+              <w:t>R</w:t>
+            </w:r>
+            <w:r>
+              <w:rPr>
+                <w:rFonts w:hint="eastAsia"/>
+                <w:lang w:val="en-US" w:eastAsia="zh-CN"/>
+              </w:rPr>
+              <w:t>OLE_CODE</w:t>
+            </w:r>
+          </w:p>
+        </w:tc>
+        <w:tc>
+          <w:tcPr>
+            <w:tcW w:w="2786" w:type="dxa"/>
+            <w:textDirection w:val="lrTb"/>
+            <w:vAlign w:val="top"/>
+          </w:tcPr>
+          <w:p>
+            <w:pPr>
+              <w:rPr>
+                <w:rFonts w:hint="eastAsia"/>
+                <w:lang w:val="en-US" w:eastAsia="zh-CN"/>
+              </w:rPr>
+            </w:pPr>
+            <w:r>
+              <w:rPr>
+                <w:rFonts w:hint="eastAsia"/>
+                <w:lang w:val="en-US" w:eastAsia="zh-CN"/>
+              </w:rPr>
+              <w:t>Varchar(32)</w:t>
+            </w:r>
+          </w:p>
+        </w:tc>
+        <w:tc>
+          <w:tcPr>
+            <w:tcW w:w="2787" w:type="dxa"/>
+            <w:textDirection w:val="lrTb"/>
+            <w:vAlign w:val="top"/>
+          </w:tcPr>
+          <w:p>
+            <w:pPr>
+              <w:rPr>
+                <w:rFonts w:hint="eastAsia"/>
+                <w:lang w:val="en-US" w:eastAsia="zh-CN"/>
+              </w:rPr>
+            </w:pPr>
+            <w:r>
+              <w:t>角色</w:t>
+            </w:r>
+            <w:r>
+              <w:rPr>
+                <w:rFonts w:hint="eastAsia"/>
+                <w:lang w:val="en-US" w:eastAsia="zh-CN"/>
+              </w:rPr>
+              <w:t>编码</w:t>
+            </w:r>
+          </w:p>
+        </w:tc>
+      </w:tr>
+      <w:tr>
+        <w:tblPrEx>
+          <w:tblBorders>
+            <w:top w:val="single" w:color="auto" w:sz="4" w:space="0"/>
+            <w:left w:val="single" w:color="auto" w:sz="4" w:space="0"/>
+            <w:bottom w:val="single" w:color="auto" w:sz="4" w:space="0"/>
+            <w:right w:val="single" w:color="auto" w:sz="4" w:space="0"/>
+            <w:insideH w:val="single" w:color="auto" w:sz="4" w:space="0"/>
+            <w:insideV w:val="single" w:color="auto" w:sz="4" w:space="0"/>
+          </w:tblBorders>
+          <w:tblLayout w:type="fixed"/>
+          <w:tblCellMar>
+            <w:top w:w="0" w:type="dxa"/>
+            <w:left w:w="108" w:type="dxa"/>
+            <w:bottom w:w="0" w:type="dxa"/>
+            <w:right w:w="108" w:type="dxa"/>
+          </w:tblCellMar>
+        </w:tblPrEx>
+        <w:trPr>
+          <w:trHeight w:val="396" w:hRule="atLeast"/>
+        </w:trPr>
+        <w:tc>
+          <w:tcPr>
+            <w:tcW w:w="2786" w:type="dxa"/>
+          </w:tcPr>
+          <w:p>
+            <w:pPr>
+              <w:rPr>
+                <w:rFonts w:hint="eastAsia" w:eastAsiaTheme="minorEastAsia"/>
+                <w:lang w:eastAsia="zh-CN"/>
+              </w:rPr>
+            </w:pPr>
+            <w:r>
+              <w:rPr>
+                <w:rFonts w:hint="eastAsia"/>
+                <w:lang w:val="en-US" w:eastAsia="zh-CN"/>
+              </w:rPr>
+              <w:t>MENU_CODE</w:t>
+            </w:r>
+          </w:p>
+        </w:tc>
+        <w:tc>
+          <w:tcPr>
+            <w:tcW w:w="2786" w:type="dxa"/>
+          </w:tcPr>
+          <w:p>
+            <w:pPr>
+              <w:rPr>
+                <w:rFonts w:hint="eastAsia" w:eastAsiaTheme="minorEastAsia"/>
+                <w:lang w:val="en-US" w:eastAsia="zh-CN"/>
+              </w:rPr>
+            </w:pPr>
+            <w:r>
+              <w:rPr>
+                <w:rFonts w:hint="eastAsia"/>
+                <w:lang w:val="en-US" w:eastAsia="zh-CN"/>
+              </w:rPr>
+              <w:t>varchar(32)</w:t>
+            </w:r>
+          </w:p>
+        </w:tc>
+        <w:tc>
+          <w:tcPr>
+            <w:tcW w:w="2787" w:type="dxa"/>
+          </w:tcPr>
+          <w:p>
+            <w:pPr/>
+            <w:r>
+              <w:rPr>
+                <w:rFonts w:hint="eastAsia"/>
+              </w:rPr>
+              <w:t>菜单编号</w:t>
+            </w:r>
+          </w:p>
+        </w:tc>
+      </w:tr>
+      <w:tr>
+        <w:tblPrEx>
+          <w:tblBorders>
+            <w:top w:val="single" w:color="auto" w:sz="4" w:space="0"/>
+            <w:left w:val="single" w:color="auto" w:sz="4" w:space="0"/>
+            <w:bottom w:val="single" w:color="auto" w:sz="4" w:space="0"/>
+            <w:right w:val="single" w:color="auto" w:sz="4" w:space="0"/>
+            <w:insideH w:val="single" w:color="auto" w:sz="4" w:space="0"/>
+            <w:insideV w:val="single" w:color="auto" w:sz="4" w:space="0"/>
+          </w:tblBorders>
+          <w:tblLayout w:type="fixed"/>
+          <w:tblCellMar>
+            <w:top w:w="0" w:type="dxa"/>
+            <w:left w:w="108" w:type="dxa"/>
+            <w:bottom w:w="0" w:type="dxa"/>
+            <w:right w:w="108" w:type="dxa"/>
+          </w:tblCellMar>
+        </w:tblPrEx>
+        <w:trPr>
+          <w:trHeight w:val="396" w:hRule="atLeast"/>
+        </w:trPr>
+        <w:tc>
+          <w:tcPr>
+            <w:tcW w:w="2786" w:type="dxa"/>
+            <w:textDirection w:val="lrTb"/>
+            <w:vAlign w:val="top"/>
+          </w:tcPr>
+          <w:p>
+            <w:pPr>
+              <w:rPr>
+                <w:rFonts w:hint="eastAsia"/>
+                <w:lang w:val="en-US" w:eastAsia="zh-CN"/>
+              </w:rPr>
+            </w:pPr>
+            <w:r>
+              <w:rPr>
+                <w:rFonts w:hint="eastAsia"/>
+                <w:lang w:val="en-US" w:eastAsia="zh-CN"/>
+              </w:rPr>
+              <w:t>CREATE_USER</w:t>
+            </w:r>
+          </w:p>
+        </w:tc>
+        <w:tc>
+          <w:tcPr>
+            <w:tcW w:w="2786" w:type="dxa"/>
+            <w:textDirection w:val="lrTb"/>
+            <w:vAlign w:val="top"/>
+          </w:tcPr>
+          <w:p>
+            <w:pPr>
+              <w:rPr>
+                <w:rFonts w:hint="eastAsia"/>
+                <w:lang w:val="en-US" w:eastAsia="zh-CN"/>
+              </w:rPr>
+            </w:pPr>
+            <w:r>
+              <w:rPr>
+                <w:rFonts w:hint="eastAsia"/>
+                <w:lang w:val="en-US" w:eastAsia="zh-CN"/>
+              </w:rPr>
+              <w:t>varchar(32)</w:t>
+            </w:r>
+          </w:p>
+        </w:tc>
+        <w:tc>
+          <w:tcPr>
+            <w:tcW w:w="2787" w:type="dxa"/>
+            <w:textDirection w:val="lrTb"/>
+            <w:vAlign w:val="top"/>
+          </w:tcPr>
+          <w:p>
+            <w:pPr>
+              <w:rPr>
+                <w:rFonts w:hint="eastAsia"/>
+              </w:rPr>
+            </w:pPr>
+            <w:r>
+              <w:rPr>
+                <w:rFonts w:hint="eastAsia"/>
+                <w:lang w:val="en-US" w:eastAsia="zh-CN"/>
+              </w:rPr>
+              <w:t>创建人</w:t>
+            </w:r>
+          </w:p>
+        </w:tc>
+      </w:tr>
+      <w:tr>
+        <w:tblPrEx>
+          <w:tblBorders>
+            <w:top w:val="single" w:color="auto" w:sz="4" w:space="0"/>
+            <w:left w:val="single" w:color="auto" w:sz="4" w:space="0"/>
+            <w:bottom w:val="single" w:color="auto" w:sz="4" w:space="0"/>
+            <w:right w:val="single" w:color="auto" w:sz="4" w:space="0"/>
+            <w:insideH w:val="single" w:color="auto" w:sz="4" w:space="0"/>
+            <w:insideV w:val="single" w:color="auto" w:sz="4" w:space="0"/>
+          </w:tblBorders>
+          <w:tblLayout w:type="fixed"/>
+          <w:tblCellMar>
+            <w:top w:w="0" w:type="dxa"/>
+            <w:left w:w="108" w:type="dxa"/>
+            <w:bottom w:w="0" w:type="dxa"/>
+            <w:right w:w="108" w:type="dxa"/>
+          </w:tblCellMar>
+        </w:tblPrEx>
+        <w:trPr>
+          <w:trHeight w:val="386" w:hRule="atLeast"/>
+        </w:trPr>
+        <w:tc>
+          <w:tcPr>
+            <w:tcW w:w="2786" w:type="dxa"/>
+          </w:tcPr>
+          <w:p>
+            <w:pPr/>
+            <w:r>
+              <w:t>C</w:t>
+            </w:r>
+            <w:r>
+              <w:rPr>
+                <w:rFonts w:hint="eastAsia"/>
+                <w:lang w:val="en-US" w:eastAsia="zh-CN"/>
+              </w:rPr>
+              <w:t>REATE_DATE</w:t>
+            </w:r>
+          </w:p>
+        </w:tc>
+        <w:tc>
+          <w:tcPr>
+            <w:tcW w:w="2786" w:type="dxa"/>
+          </w:tcPr>
+          <w:p>
+            <w:pPr>
+              <w:rPr>
+                <w:rFonts w:hint="eastAsia" w:eastAsiaTheme="minorEastAsia"/>
+                <w:lang w:val="en-US" w:eastAsia="zh-CN"/>
+              </w:rPr>
+            </w:pPr>
+            <w:r>
+              <w:rPr>
+                <w:rFonts w:hint="eastAsia"/>
+                <w:lang w:val="en-US" w:eastAsia="zh-CN"/>
+              </w:rPr>
+              <w:t>dateTime</w:t>
+            </w:r>
+          </w:p>
+        </w:tc>
+        <w:tc>
+          <w:tcPr>
+            <w:tcW w:w="2787" w:type="dxa"/>
+          </w:tcPr>
+          <w:p>
+            <w:pPr/>
+            <w:r>
+              <w:t>创建时间</w:t>
+            </w:r>
+          </w:p>
+        </w:tc>
+      </w:tr>
+    </w:tbl>
+    <w:p>
+      <w:pPr>
+        <w:rPr>
+          <w:rFonts w:hint="eastAsia"/>
+          <w:lang w:val="en-US" w:eastAsia="zh-CN"/>
+        </w:rPr>
+      </w:pPr>
     </w:p>
     <w:p>
       <w:pPr>
@@ -2670,6 +4563,12 @@
             <w:insideV w:val="single" w:color="auto" w:sz="4" w:space="0"/>
           </w:tblBorders>
           <w:tblLayout w:type="fixed"/>
+          <w:tblCellMar>
+            <w:top w:w="0" w:type="dxa"/>
+            <w:left w:w="108" w:type="dxa"/>
+            <w:bottom w:w="0" w:type="dxa"/>
+            <w:right w:w="108" w:type="dxa"/>
+          </w:tblCellMar>
         </w:tblPrEx>
         <w:tc>
           <w:tcPr>
@@ -6413,14 +8312,6 @@
       </w:tr>
       <w:tr>
         <w:tblPrEx>
-          <w:tblBorders>
-            <w:top w:val="single" w:color="auto" w:sz="4" w:space="0"/>
-            <w:left w:val="single" w:color="auto" w:sz="4" w:space="0"/>
-            <w:bottom w:val="single" w:color="auto" w:sz="4" w:space="0"/>
-            <w:right w:val="single" w:color="auto" w:sz="4" w:space="0"/>
-            <w:insideH w:val="single" w:color="auto" w:sz="4" w:space="0"/>
-            <w:insideV w:val="single" w:color="auto" w:sz="4" w:space="0"/>
-          </w:tblBorders>
           <w:tblLayout w:type="fixed"/>
           <w:tblCellMar>
             <w:top w:w="0" w:type="dxa"/>
@@ -7577,6 +9468,12 @@
             <w:insideV w:val="single" w:color="auto" w:sz="4" w:space="0"/>
           </w:tblBorders>
           <w:tblLayout w:type="fixed"/>
+          <w:tblCellMar>
+            <w:top w:w="0" w:type="dxa"/>
+            <w:left w:w="108" w:type="dxa"/>
+            <w:bottom w:w="0" w:type="dxa"/>
+            <w:right w:w="108" w:type="dxa"/>
+          </w:tblCellMar>
         </w:tblPrEx>
         <w:tc>
           <w:tcPr>
@@ -8674,14 +10571,7 @@
           <w:rFonts w:hint="eastAsia"/>
           <w:lang w:val="en-US" w:eastAsia="zh-CN"/>
         </w:rPr>
-        <w:t>资金流水 t_flow_cost</w:t>
-      </w:r>
-      <w:r>
-        <w:rPr>
-          <w:rFonts w:hint="eastAsia"/>
-          <w:lang w:val="en-US" w:eastAsia="zh-CN"/>
-        </w:rPr>
-        <w:t>_flow</w:t>
+        <w:t>资金流水 t_flow_cost_flow</w:t>
       </w:r>
     </w:p>
     <w:tbl>
@@ -8721,6 +10611,12 @@
             <w:insideV w:val="single" w:color="auto" w:sz="4" w:space="0"/>
           </w:tblBorders>
           <w:tblLayout w:type="fixed"/>
+          <w:tblCellMar>
+            <w:top w:w="0" w:type="dxa"/>
+            <w:left w:w="108" w:type="dxa"/>
+            <w:bottom w:w="0" w:type="dxa"/>
+            <w:right w:w="108" w:type="dxa"/>
+          </w:tblCellMar>
         </w:tblPrEx>
         <w:tc>
           <w:tcPr>
@@ -9332,14 +11228,7 @@
           <w:rFonts w:hint="eastAsia"/>
           <w:lang w:val="en-US" w:eastAsia="zh-CN"/>
         </w:rPr>
-        <w:t>充值表   t_flow_recharge</w:t>
-      </w:r>
-      <w:r>
-        <w:rPr>
-          <w:rFonts w:hint="eastAsia"/>
-          <w:lang w:val="en-US" w:eastAsia="zh-CN"/>
-        </w:rPr>
-        <w:t>_flow</w:t>
+        <w:t>充值表   t_flow_recharge_flow</w:t>
       </w:r>
     </w:p>
     <w:tbl>
@@ -10012,14 +11901,7 @@
           <w:rFonts w:hint="eastAsia"/>
           <w:lang w:val="en-US" w:eastAsia="zh-CN"/>
         </w:rPr>
-        <w:t>退款表 t_flow_refund</w:t>
-      </w:r>
-      <w:r>
-        <w:rPr>
-          <w:rFonts w:hint="eastAsia"/>
-          <w:lang w:val="en-US" w:eastAsia="zh-CN"/>
-        </w:rPr>
-        <w:t>_flow</w:t>
+        <w:t>退款表 t_flow_refund_flow</w:t>
       </w:r>
     </w:p>
     <w:tbl>
@@ -10276,8 +12158,6 @@
               </w:rPr>
               <w:t>编号</w:t>
             </w:r>
-            <w:bookmarkStart w:id="0" w:name="_GoBack"/>
-            <w:bookmarkEnd w:id="0"/>
           </w:p>
         </w:tc>
       </w:tr>
@@ -10454,7 +12334,7 @@
   <w:latentStyles w:count="260" w:defQFormat="0" w:defUnhideWhenUsed="1" w:defSemiHidden="1" w:defUIPriority="99" w:defLockedState="0">
     <w:lsdException w:qFormat="1" w:unhideWhenUsed="0" w:uiPriority="0" w:semiHidden="0" w:name="Normal"/>
     <w:lsdException w:qFormat="1" w:unhideWhenUsed="0" w:uiPriority="9" w:semiHidden="0" w:name="heading 1"/>
-    <w:lsdException w:qFormat="1" w:uiPriority="9" w:name="heading 2"/>
+    <w:lsdException w:qFormat="1" w:uiPriority="9" w:semiHidden="0" w:name="heading 2"/>
     <w:lsdException w:qFormat="1" w:uiPriority="9" w:name="heading 3"/>
     <w:lsdException w:qFormat="1" w:uiPriority="9" w:name="heading 4"/>
     <w:lsdException w:qFormat="1" w:uiPriority="9" w:name="heading 5"/>
@@ -10600,7 +12480,7 @@
     <w:lsdException w:uiPriority="99" w:name="Table Web 2"/>
     <w:lsdException w:uiPriority="99" w:name="Table Web 3"/>
     <w:lsdException w:uiPriority="99" w:name="Balloon Text"/>
-    <w:lsdException w:unhideWhenUsed="0" w:uiPriority="39" w:semiHidden="0" w:name="Table Grid"/>
+    <w:lsdException w:qFormat="1" w:unhideWhenUsed="0" w:uiPriority="39" w:semiHidden="0" w:name="Table Grid"/>
     <w:lsdException w:uiPriority="99" w:name="Table Theme"/>
     <w:lsdException w:unhideWhenUsed="0" w:uiPriority="60" w:semiHidden="0" w:name="Light Shading"/>
     <w:lsdException w:unhideWhenUsed="0" w:uiPriority="61" w:semiHidden="0" w:name="Light List"/>
@@ -10778,6 +12658,7 @@
   <w:style w:type="table" w:styleId="6">
     <w:name w:val="Table Grid"/>
     <w:basedOn w:val="5"/>
+    <w:qFormat/>
     <w:uiPriority w:val="39"/>
     <w:tblPr>
       <w:tblBorders>

</xml_diff>